<commit_message>
matriz passa menos testes
</commit_message>
<xml_diff>
--- a/RelatorioAL002.docx
+++ b/RelatorioAL002.docx
@@ -82,17 +82,6 @@
           <w:lang w:eastAsia="en-GB"/>
           <w14:ligatures w14:val="none"/>
         </w:rPr>
-        <w:t>/TPyyy</w:t>
-      </w:r>
-      <w:r>
-        <w:rPr>
-          <w:rFonts w:ascii="ArialMT" w:eastAsia="Times New Roman" w:hAnsi="ArialMT" w:cs="Times New Roman"/>
-          <w:kern w:val="0"/>
-          <w:sz w:val="22"/>
-          <w:szCs w:val="22"/>
-          <w:lang w:eastAsia="en-GB"/>
-          <w14:ligatures w14:val="none"/>
-        </w:rPr>
         <w:br/>
       </w:r>
       <w:r>
@@ -507,108 +496,12 @@
           <w:b/>
           <w:bCs/>
           <w:kern w:val="0"/>
-          <w:sz w:val="30"/>
-          <w:szCs w:val="30"/>
+          <w:sz w:val="22"/>
+          <w:szCs w:val="22"/>
           <w:lang w:eastAsia="en-GB"/>
           <w14:ligatures w14:val="none"/>
         </w:rPr>
         <w:lastRenderedPageBreak/>
-        <w:t xml:space="preserve">Relatório 1o projecto ASA 2023/2024 </w:t>
-      </w:r>
-    </w:p>
-    <w:p>
-      <w:pPr>
-        <w:shd w:val="clear" w:color="auto" w:fill="FFFFFF"/>
-        <w:spacing w:before="100" w:beforeAutospacing="1" w:after="100" w:afterAutospacing="1"/>
-        <w:rPr>
-          <w:rFonts w:ascii="Times New Roman" w:eastAsia="Times New Roman" w:hAnsi="Times New Roman" w:cs="Times New Roman"/>
-          <w:kern w:val="0"/>
-          <w:lang w:eastAsia="en-GB"/>
-          <w14:ligatures w14:val="none"/>
-        </w:rPr>
-      </w:pPr>
-      <w:r>
-        <w:rPr>
-          <w:rFonts w:ascii="Arial" w:eastAsia="Times New Roman" w:hAnsi="Arial" w:cs="Arial"/>
-          <w:b/>
-          <w:bCs/>
-          <w:kern w:val="0"/>
-          <w:sz w:val="22"/>
-          <w:szCs w:val="22"/>
-          <w:lang w:eastAsia="en-GB"/>
-          <w14:ligatures w14:val="none"/>
-        </w:rPr>
-        <w:t xml:space="preserve">Grupo: </w:t>
-      </w:r>
-      <w:r>
-        <w:rPr>
-          <w:rFonts w:ascii="ArialMT" w:eastAsia="Times New Roman" w:hAnsi="ArialMT" w:cs="Times New Roman"/>
-          <w:kern w:val="0"/>
-          <w:sz w:val="22"/>
-          <w:szCs w:val="22"/>
-          <w:lang w:eastAsia="en-GB"/>
-          <w14:ligatures w14:val="none"/>
-        </w:rPr>
-        <w:t>ALxxx/TPyyy</w:t>
-      </w:r>
-      <w:r>
-        <w:rPr>
-          <w:rFonts w:ascii="ArialMT" w:eastAsia="Times New Roman" w:hAnsi="ArialMT" w:cs="Times New Roman"/>
-          <w:kern w:val="0"/>
-          <w:sz w:val="22"/>
-          <w:szCs w:val="22"/>
-          <w:lang w:eastAsia="en-GB"/>
-          <w14:ligatures w14:val="none"/>
-        </w:rPr>
-        <w:br/>
-      </w:r>
-      <w:r>
-        <w:rPr>
-          <w:rFonts w:ascii="Arial" w:eastAsia="Times New Roman" w:hAnsi="Arial" w:cs="Arial"/>
-          <w:b/>
-          <w:bCs/>
-          <w:kern w:val="0"/>
-          <w:sz w:val="22"/>
-          <w:szCs w:val="22"/>
-          <w:lang w:eastAsia="en-GB"/>
-          <w14:ligatures w14:val="none"/>
-        </w:rPr>
-        <w:t xml:space="preserve">Aluno(s): </w:t>
-      </w:r>
-      <w:r>
-        <w:rPr>
-          <w:rFonts w:ascii="ArialMT" w:eastAsia="Times New Roman" w:hAnsi="ArialMT" w:cs="Times New Roman"/>
-          <w:kern w:val="0"/>
-          <w:sz w:val="22"/>
-          <w:szCs w:val="22"/>
-          <w:lang w:eastAsia="en-GB"/>
-          <w14:ligatures w14:val="none"/>
-        </w:rPr>
-        <w:t xml:space="preserve">Nome1 (97xxx) e Nome2 (102xxx) </w:t>
-      </w:r>
-    </w:p>
-    <w:p>
-      <w:pPr>
-        <w:shd w:val="clear" w:color="auto" w:fill="FFFFFF"/>
-        <w:spacing w:before="100" w:beforeAutospacing="1" w:after="100" w:afterAutospacing="1"/>
-        <w:rPr>
-          <w:rFonts w:ascii="Times New Roman" w:eastAsia="Times New Roman" w:hAnsi="Times New Roman" w:cs="Times New Roman"/>
-          <w:kern w:val="0"/>
-          <w:lang w:eastAsia="en-GB"/>
-          <w14:ligatures w14:val="none"/>
-        </w:rPr>
-      </w:pPr>
-      <w:r>
-        <w:rPr>
-          <w:rFonts w:ascii="Arial" w:eastAsia="Times New Roman" w:hAnsi="Arial" w:cs="Arial"/>
-          <w:b/>
-          <w:bCs/>
-          <w:kern w:val="0"/>
-          <w:sz w:val="22"/>
-          <w:szCs w:val="22"/>
-          <w:lang w:eastAsia="en-GB"/>
-          <w14:ligatures w14:val="none"/>
-        </w:rPr>
         <w:t xml:space="preserve">Avaliação Experimental dos Resultados </w:t>
       </w:r>
     </w:p>
@@ -727,7 +620,7 @@
           <w14:ligatures w14:val="none"/>
         </w:rPr>
         <w:drawing>
-          <wp:inline distT="0" distB="0" distL="0" distR="0" wp14:anchorId="56DA6901" wp14:editId="5E125A67">
+          <wp:inline distT="0" distB="0" distL="0" distR="0" wp14:anchorId="56DA6901" wp14:editId="463E8479">
             <wp:extent cx="2717800" cy="2019300"/>
             <wp:effectExtent l="0" t="0" r="0" b="0"/>
             <wp:docPr id="408971992" name="Picture 2" descr="page2image53987776"/>
@@ -877,7 +770,7 @@
           <w14:ligatures w14:val="none"/>
         </w:rPr>
         <w:drawing>
-          <wp:inline distT="0" distB="0" distL="0" distR="0" wp14:anchorId="13FB208F" wp14:editId="6F48FCAD">
+          <wp:inline distT="0" distB="0" distL="0" distR="0" wp14:anchorId="13FB208F" wp14:editId="30E11710">
             <wp:extent cx="2946400" cy="2019300"/>
             <wp:effectExtent l="0" t="0" r="0" b="0"/>
             <wp:docPr id="404096114" name="Picture 1" descr="page2image53988400"/>

</xml_diff>